<commit_message>
Added appendix to thesis
</commit_message>
<xml_diff>
--- a/documents/rapportages/Voortgangsrapportage Stage Flip.docx
+++ b/documents/rapportages/Voortgangsrapportage Stage Flip.docx
@@ -172,7 +172,7 @@
               <w:rPr>
                 <w:sz w:val="20"/>
               </w:rPr>
-              <w:t>….</w:t>
+              <w:t>27</w:t>
             </w:r>
           </w:p>
         </w:tc>
@@ -238,8 +238,6 @@
               </w:rPr>
               <w:t>Flip</w:t>
             </w:r>
-            <w:bookmarkStart w:id="0" w:name="_GoBack"/>
-            <w:bookmarkEnd w:id="0"/>
           </w:p>
         </w:tc>
         <w:tc>
@@ -286,6 +284,12 @@
                 <w:sz w:val="20"/>
               </w:rPr>
             </w:pPr>
+            <w:r>
+              <w:rPr>
+                <w:sz w:val="20"/>
+              </w:rPr>
+              <w:t>2 juli 2015</w:t>
+            </w:r>
           </w:p>
         </w:tc>
       </w:tr>
@@ -336,7 +340,7 @@
         <w:rPr>
           <w:sz w:val="20"/>
         </w:rPr>
-        <w:t xml:space="preserve"> </w:t>
+        <w:t>Dataset van Microsoft COCO samengesteld met extra context informatie van Flickr.com</w:t>
       </w:r>
     </w:p>
     <w:p>
@@ -350,6 +354,92 @@
           <w:sz w:val="20"/>
         </w:rPr>
       </w:pPr>
+      <w:r>
+        <w:rPr>
+          <w:sz w:val="20"/>
+        </w:rPr>
+        <w:t>Introductie geschreven voor thesis</w:t>
+      </w:r>
+    </w:p>
+    <w:p>
+      <w:pPr>
+        <w:numPr>
+          <w:ilvl w:val="0"/>
+          <w:numId w:val="35"/>
+        </w:numPr>
+        <w:spacing w:line="240" w:lineRule="exact"/>
+        <w:rPr>
+          <w:sz w:val="20"/>
+        </w:rPr>
+      </w:pPr>
+      <w:r>
+        <w:rPr>
+          <w:sz w:val="20"/>
+        </w:rPr>
+        <w:t xml:space="preserve">Software voor machine </w:t>
+      </w:r>
+      <w:proofErr w:type="spellStart"/>
+      <w:r>
+        <w:rPr>
+          <w:sz w:val="20"/>
+        </w:rPr>
+        <w:t>learning</w:t>
+      </w:r>
+      <w:proofErr w:type="spellEnd"/>
+      <w:r>
+        <w:rPr>
+          <w:sz w:val="20"/>
+        </w:rPr>
+        <w:t xml:space="preserve"> </w:t>
+      </w:r>
+      <w:r>
+        <w:rPr>
+          <w:sz w:val="20"/>
+        </w:rPr>
+        <w:t>geïnstalleerd</w:t>
+      </w:r>
+      <w:r>
+        <w:rPr>
+          <w:sz w:val="20"/>
+        </w:rPr>
+        <w:t xml:space="preserve"> </w:t>
+      </w:r>
+      <w:r>
+        <w:rPr>
+          <w:sz w:val="20"/>
+        </w:rPr>
+        <w:t xml:space="preserve">en getest </w:t>
+      </w:r>
+      <w:r>
+        <w:rPr>
+          <w:sz w:val="20"/>
+        </w:rPr>
+        <w:t>op de nieuwe computer</w:t>
+      </w:r>
+    </w:p>
+    <w:p>
+      <w:pPr>
+        <w:numPr>
+          <w:ilvl w:val="0"/>
+          <w:numId w:val="35"/>
+        </w:numPr>
+        <w:spacing w:line="240" w:lineRule="exact"/>
+        <w:rPr>
+          <w:sz w:val="20"/>
+        </w:rPr>
+      </w:pPr>
+      <w:r>
+        <w:rPr>
+          <w:sz w:val="20"/>
+        </w:rPr>
+        <w:t xml:space="preserve">Eerste model (BRNN) </w:t>
+      </w:r>
+      <w:r>
+        <w:rPr>
+          <w:sz w:val="20"/>
+        </w:rPr>
+        <w:t>geïmplementeerd</w:t>
+      </w:r>
     </w:p>
     <w:p>
       <w:pPr>
@@ -402,6 +492,24 @@
           <w:sz w:val="20"/>
         </w:rPr>
       </w:pPr>
+      <w:r>
+        <w:rPr>
+          <w:sz w:val="20"/>
+        </w:rPr>
+        <w:t>Correcte implementatie zoals in literatuur</w:t>
+      </w:r>
+      <w:r>
+        <w:rPr>
+          <w:sz w:val="20"/>
+        </w:rPr>
+        <w:t xml:space="preserve"> voor elkaar</w:t>
+      </w:r>
+      <w:r>
+        <w:rPr>
+          <w:sz w:val="20"/>
+        </w:rPr>
+        <w:t xml:space="preserve"> krijgen </w:t>
+      </w:r>
     </w:p>
     <w:p>
       <w:pPr>
@@ -414,18 +522,12 @@
           <w:sz w:val="20"/>
         </w:rPr>
       </w:pPr>
-    </w:p>
-    <w:p>
-      <w:pPr>
-        <w:numPr>
-          <w:ilvl w:val="0"/>
-          <w:numId w:val="35"/>
-        </w:numPr>
-        <w:spacing w:line="240" w:lineRule="exact"/>
+      <w:r>
         <w:rPr>
           <w:sz w:val="20"/>
         </w:rPr>
-      </w:pPr>
+        <w:t>Losse modellen aan elkaar koppelen</w:t>
+      </w:r>
     </w:p>
     <w:p>
       <w:pPr>
@@ -482,6 +584,18 @@
           <w:sz w:val="20"/>
         </w:rPr>
       </w:pPr>
+      <w:r>
+        <w:rPr>
+          <w:sz w:val="20"/>
+        </w:rPr>
+        <w:t>Regio’s in plaatjes lokaliseren</w:t>
+      </w:r>
+      <w:r>
+        <w:rPr>
+          <w:sz w:val="20"/>
+        </w:rPr>
+        <w:t xml:space="preserve"> implementeren en testen</w:t>
+      </w:r>
     </w:p>
     <w:p>
       <w:pPr>
@@ -494,6 +608,82 @@
           <w:sz w:val="20"/>
         </w:rPr>
       </w:pPr>
+      <w:r>
+        <w:rPr>
+          <w:sz w:val="20"/>
+        </w:rPr>
+        <w:t xml:space="preserve">Model voor </w:t>
+      </w:r>
+      <w:proofErr w:type="spellStart"/>
+      <w:r>
+        <w:rPr>
+          <w:sz w:val="20"/>
+        </w:rPr>
+        <w:t>alignen</w:t>
+      </w:r>
+      <w:proofErr w:type="spellEnd"/>
+      <w:r>
+        <w:rPr>
+          <w:sz w:val="20"/>
+        </w:rPr>
+        <w:t xml:space="preserve"> van woorden en regio’s implementeren</w:t>
+      </w:r>
+      <w:bookmarkStart w:id="0" w:name="_GoBack"/>
+      <w:bookmarkEnd w:id="0"/>
+    </w:p>
+    <w:p>
+      <w:pPr>
+        <w:numPr>
+          <w:ilvl w:val="0"/>
+          <w:numId w:val="35"/>
+        </w:numPr>
+        <w:spacing w:line="240" w:lineRule="exact"/>
+        <w:rPr>
+          <w:sz w:val="20"/>
+        </w:rPr>
+      </w:pPr>
+      <w:proofErr w:type="spellStart"/>
+      <w:r>
+        <w:rPr>
+          <w:sz w:val="20"/>
+        </w:rPr>
+        <w:t>Methods</w:t>
+      </w:r>
+      <w:proofErr w:type="spellEnd"/>
+      <w:r>
+        <w:rPr>
+          <w:sz w:val="20"/>
+        </w:rPr>
+        <w:t xml:space="preserve"> sectie over </w:t>
+      </w:r>
+      <w:proofErr w:type="spellStart"/>
+      <w:r>
+        <w:rPr>
+          <w:sz w:val="20"/>
+        </w:rPr>
+        <w:t>Region</w:t>
+      </w:r>
+      <w:proofErr w:type="spellEnd"/>
+      <w:r>
+        <w:rPr>
+          <w:sz w:val="20"/>
+        </w:rPr>
+        <w:t xml:space="preserve"> </w:t>
+      </w:r>
+      <w:proofErr w:type="spellStart"/>
+      <w:r>
+        <w:rPr>
+          <w:sz w:val="20"/>
+        </w:rPr>
+        <w:t>Localization</w:t>
+      </w:r>
+      <w:proofErr w:type="spellEnd"/>
+      <w:r>
+        <w:rPr>
+          <w:sz w:val="20"/>
+        </w:rPr>
+        <w:t xml:space="preserve"> schrijven voor thesis</w:t>
+      </w:r>
     </w:p>
     <w:p>
       <w:pPr>
@@ -824,11 +1014,19 @@
         <w:i/>
       </w:rPr>
     </w:pPr>
+    <w:proofErr w:type="spellStart"/>
     <w:r>
       <w:rPr>
         <w:i/>
       </w:rPr>
-      <w:t xml:space="preserve">Dedicon </w:t>
+      <w:t>Dedicon</w:t>
+    </w:r>
+    <w:proofErr w:type="spellEnd"/>
+    <w:r>
+      <w:rPr>
+        <w:i/>
+      </w:rPr>
+      <w:t xml:space="preserve"> </w:t>
     </w:r>
     <w:r>
       <w:rPr>
@@ -964,11 +1162,19 @@
         <w:i/>
       </w:rPr>
     </w:pPr>
+    <w:proofErr w:type="spellStart"/>
     <w:r>
       <w:rPr>
         <w:i/>
       </w:rPr>
-      <w:t xml:space="preserve">Dedicon </w:t>
+      <w:t>Dedicon</w:t>
+    </w:r>
+    <w:proofErr w:type="spellEnd"/>
+    <w:r>
+      <w:rPr>
+        <w:i/>
+      </w:rPr>
+      <w:t xml:space="preserve"> </w:t>
     </w:r>
     <w:r>
       <w:rPr>
@@ -6519,7 +6725,7 @@
 </file>
 
 <file path=customXml/itemProps1.xml><?xml version="1.0" encoding="utf-8"?>
-<ds:datastoreItem xmlns:ds="http://schemas.openxmlformats.org/officeDocument/2006/customXml" ds:itemID="{94E2FED4-FD83-7444-A23E-7A99A36A1F8F}">
+<ds:datastoreItem xmlns:ds="http://schemas.openxmlformats.org/officeDocument/2006/customXml" ds:itemID="{EEC5CFE7-742E-984F-9435-C0A4C487188C}">
   <ds:schemaRefs>
     <ds:schemaRef ds:uri="http://schemas.openxmlformats.org/officeDocument/2006/bibliography"/>
   </ds:schemaRefs>

</xml_diff>